<commit_message>
made some changes in code
</commit_message>
<xml_diff>
--- a/300312550_Homework1.docx
+++ b/300312550_Homework1.docx
@@ -6,16 +6,8 @@
       <w:pPr>
         <w:pStyle w:val="Title"/>
         <w:jc w:val="center"/>
-        <w:rPr>
-          <w:rFonts w:ascii="Times New Roman" w:hAnsi="Times New Roman" w:cs="Times New Roman"/>
-          <w:lang w:val="en-US"/>
-        </w:rPr>
-      </w:pPr>
-      <w:r>
-        <w:rPr>
-          <w:rFonts w:ascii="Times New Roman" w:hAnsi="Times New Roman" w:cs="Times New Roman"/>
-          <w:lang w:val="en-US"/>
-        </w:rPr>
+      </w:pPr>
+      <w:r>
         <w:t>CSI 5340 Assignment 1</w:t>
       </w:r>
     </w:p>
@@ -23,121 +15,255 @@
       <w:pPr>
         <w:pStyle w:val="Title"/>
         <w:jc w:val="center"/>
+      </w:pPr>
+      <w:r>
+        <w:t>Name: Jayshil Patel</w:t>
+      </w:r>
+    </w:p>
+    <w:p/>
+    <w:p/>
+    <w:p>
+      <w:pPr>
         <w:rPr>
-          <w:rFonts w:ascii="Times New Roman" w:hAnsi="Times New Roman" w:cs="Times New Roman"/>
-          <w:lang w:val="en-US"/>
+          <w:rStyle w:val="IntenseEmphasis"/>
         </w:rPr>
       </w:pPr>
       <w:r>
         <w:rPr>
-          <w:rFonts w:ascii="Times New Roman" w:hAnsi="Times New Roman" w:cs="Times New Roman"/>
-          <w:lang w:val="en-US"/>
-        </w:rPr>
-        <w:t>Name:</w:t>
-      </w:r>
-      <w:r>
-        <w:rPr>
-          <w:rFonts w:ascii="Times New Roman" w:hAnsi="Times New Roman" w:cs="Times New Roman"/>
-          <w:lang w:val="en-US"/>
-        </w:rPr>
-        <w:t xml:space="preserve"> Jayshil Patel</w:t>
-      </w:r>
-    </w:p>
-    <w:p>
-      <w:pPr>
-        <w:rPr>
-          <w:lang w:val="en-US"/>
-        </w:rPr>
-      </w:pPr>
-      <w:r>
-        <w:rPr>
-          <w:lang w:val="en-US"/>
+          <w:rStyle w:val="IntenseEmphasis"/>
         </w:rPr>
         <w:t>Introduction</w:t>
       </w:r>
     </w:p>
     <w:p>
+      <w:r>
+        <w:t>The problem at hand involves understanding the relationship between a real-valued random variable X and its corresponding dependent variable Y, which is affected by both a cosine function of X and a zero-mean Gaussian random variable Z.</w:t>
+      </w:r>
+    </w:p>
+    <w:p>
+      <w:r>
+        <w:t xml:space="preserve">The objective is to design and </w:t>
+      </w:r>
+      <w:proofErr w:type="spellStart"/>
+      <w:r>
+        <w:t>analyze</w:t>
+      </w:r>
+      <w:proofErr w:type="spellEnd"/>
+      <w:r>
+        <w:t xml:space="preserve"> polynomial regression models without prior knowledge of the true underlying relationship between X and Y. Specifically, we seek to investigate the impact of model complexity, sample size, and noise variance on the model's fitting capabilities and generalization performance. The experiment is structured to evaluate the Mean Squared Error (</w:t>
+      </w:r>
+      <w:proofErr w:type="spellStart"/>
+      <w:r>
+        <w:t>MSE</w:t>
+      </w:r>
+      <w:proofErr w:type="spellEnd"/>
+      <w:r>
+        <w:t>) as a metric for both in-sample (</w:t>
+      </w:r>
+      <w:proofErr w:type="spellStart"/>
+      <w:r>
+        <w:t>Ēin</w:t>
+      </w:r>
+      <w:proofErr w:type="spellEnd"/>
+      <w:r>
+        <w:t>) and out-of-sample (</w:t>
+      </w:r>
+      <w:proofErr w:type="spellStart"/>
+      <w:r>
+        <w:t>Ēout</w:t>
+      </w:r>
+      <w:proofErr w:type="spellEnd"/>
+      <w:r>
+        <w:t>) performance, shedding light on the trade-offs and optimizations necessary for constructing effective regression models.</w:t>
+      </w:r>
+    </w:p>
+    <w:p/>
+    <w:p>
       <w:pPr>
         <w:rPr>
-          <w:lang w:val="en-US"/>
+          <w:rStyle w:val="IntenseEmphasis"/>
         </w:rPr>
       </w:pPr>
-    </w:p>
-    <w:p>
-      <w:pPr>
+      <w:r>
         <w:rPr>
-          <w:lang w:val="en-US"/>
+          <w:rStyle w:val="IntenseEmphasis"/>
         </w:rPr>
-      </w:pPr>
+        <w:t xml:space="preserve">Initial </w:t>
+      </w:r>
       <w:r>
         <w:rPr>
-          <w:lang w:val="en-US"/>
+          <w:rStyle w:val="IntenseEmphasis"/>
         </w:rPr>
-        <w:t>Regression analysis is a fundamental tool in machine learning and statistics, aiming to model the relationship between variables and make predictions based on observed data. In this experiment, we delve into the exploration of fitting and generalization in regression models through a simulation-based approach. The problem at hand involves understanding the relationship between a real-valued random variable X and its corresponding dependent variable Y, which is affected by both a cosine function of X and a zero-mean Gaussian random variable Z.</w:t>
-      </w:r>
-    </w:p>
-    <w:p>
-      <w:pPr>
-        <w:rPr>
-          <w:lang w:val="en-US"/>
-        </w:rPr>
-      </w:pPr>
-    </w:p>
-    <w:p>
-      <w:pPr>
-        <w:rPr>
-          <w:lang w:val="en-US"/>
-        </w:rPr>
-      </w:pPr>
-      <w:r>
-        <w:rPr>
-          <w:lang w:val="en-US"/>
-        </w:rPr>
-        <w:t>The objective is to design and analyze polynomial regression models without prior knowledge of the true underlying relationship between X and Y. Specifically, we seek to investigate the impact of model complexity, sample size, and noise variance on the model's fitting capabilities and generalization performance. We also extend our analysis to consider the effect of weight decay regularization in the context of this regression problem. Through careful experimentation and observation, we aim to draw insights that contribute to a deeper understanding of regression modeling and guide practical applications of these insights in real-world scenarios. The experiment is structured to evaluate the Mean Squared Error (</w:t>
-      </w:r>
-      <w:proofErr w:type="spellStart"/>
-      <w:r>
-        <w:rPr>
-          <w:lang w:val="en-US"/>
-        </w:rPr>
-        <w:t>MSE</w:t>
-      </w:r>
-      <w:proofErr w:type="spellEnd"/>
-      <w:r>
-        <w:rPr>
-          <w:lang w:val="en-US"/>
-        </w:rPr>
-        <w:t>) as a metric for both in-sample (</w:t>
-      </w:r>
-      <w:proofErr w:type="spellStart"/>
-      <w:r>
-        <w:rPr>
-          <w:lang w:val="en-US"/>
-        </w:rPr>
-        <w:t>Ēin</w:t>
-      </w:r>
-      <w:proofErr w:type="spellEnd"/>
-      <w:r>
-        <w:rPr>
-          <w:lang w:val="en-US"/>
-        </w:rPr>
-        <w:t>) and out-of-sample (</w:t>
-      </w:r>
-      <w:proofErr w:type="spellStart"/>
-      <w:r>
-        <w:rPr>
-          <w:lang w:val="en-US"/>
-        </w:rPr>
-        <w:t>Ēout</w:t>
-      </w:r>
-      <w:proofErr w:type="spellEnd"/>
-      <w:r>
-        <w:rPr>
-          <w:lang w:val="en-US"/>
-        </w:rPr>
-        <w:t>) performance, shedding light on the trade-offs and optimizations necessary for constructing effective regression models.</w:t>
-      </w:r>
-    </w:p>
+        <w:t>considerations</w:t>
+      </w:r>
+    </w:p>
+    <w:p>
+      <w:r>
+        <w:t>Because of Efficient computation and almost similar outcomes</w:t>
+      </w:r>
+      <w:r>
+        <w:t xml:space="preserve"> ,</w:t>
+      </w:r>
+      <w:r>
+        <w:t xml:space="preserve">I have used Mini-Batch Gradient descent because that was the fastest </w:t>
+      </w:r>
+      <w:r>
+        <w:t xml:space="preserve">when compared to Gradient Descent and </w:t>
+      </w:r>
+      <w:r>
+        <w:t>Stochastic</w:t>
+      </w:r>
+      <w:r>
+        <w:t xml:space="preserve"> Gradient descent</w:t>
+      </w:r>
+      <w:r>
+        <w:t xml:space="preserve">. </w:t>
+      </w:r>
+      <w:r>
+        <w:t xml:space="preserve">Learning Rate for all the gradient descent was 0.001 and did 2000 iterations for all 3 types of Gradient Descent methods. Batch size for Mini-Batch </w:t>
+      </w:r>
+      <w:r>
+        <w:t xml:space="preserve">Stochastic </w:t>
+      </w:r>
+      <w:r>
+        <w:t>Gradient Descent was 50.</w:t>
+      </w:r>
+    </w:p>
+    <w:p>
+      <w:r>
+        <w:t>Effect of Dataset on Mean-Squared Error with variance of 0.05</w:t>
+      </w:r>
+      <w:r>
+        <w:t xml:space="preserve">. With different model complexities.  </w:t>
+      </w:r>
+    </w:p>
+    <w:p>
+      <w:r>
+        <w:br w:type="page"/>
+      </w:r>
+    </w:p>
+    <w:p/>
+    <w:p>
+      <w:pPr>
+        <w:spacing w:after="0"/>
+      </w:pPr>
+      <w:r>
+        <w:t>The Effect of Dataset size have huge impact on errors, especially testing errors.</w:t>
+      </w:r>
+    </w:p>
+    <w:p>
+      <w:pPr>
+        <w:spacing w:after="0"/>
+      </w:pPr>
+      <w:r>
+        <w:t xml:space="preserve"> </w:t>
+      </w:r>
+      <w:r>
+        <w:t>[Without Regularization]</w:t>
+      </w:r>
+    </w:p>
+    <w:p>
+      <w:r>
+        <w:drawing>
+          <wp:inline distT="0" distB="0" distL="0" distR="0" wp14:anchorId="77F5FFD3" wp14:editId="4A80B600">
+            <wp:extent cx="5731510" cy="3916045"/>
+            <wp:effectExtent l="0" t="0" r="2540" b="8255"/>
+            <wp:docPr id="1402074422" name="Picture 1"/>
+            <wp:cNvGraphicFramePr>
+              <a:graphicFrameLocks xmlns:a="http://schemas.openxmlformats.org/drawingml/2006/main" noChangeAspect="1"/>
+            </wp:cNvGraphicFramePr>
+            <a:graphic xmlns:a="http://schemas.openxmlformats.org/drawingml/2006/main">
+              <a:graphicData uri="http://schemas.openxmlformats.org/drawingml/2006/picture">
+                <pic:pic xmlns:pic="http://schemas.openxmlformats.org/drawingml/2006/picture">
+                  <pic:nvPicPr>
+                    <pic:cNvPr id="1402074422" name=""/>
+                    <pic:cNvPicPr/>
+                  </pic:nvPicPr>
+                  <pic:blipFill>
+                    <a:blip r:embed="rId5"/>
+                    <a:stretch>
+                      <a:fillRect/>
+                    </a:stretch>
+                  </pic:blipFill>
+                  <pic:spPr>
+                    <a:xfrm>
+                      <a:off x="0" y="0"/>
+                      <a:ext cx="5731510" cy="3916045"/>
+                    </a:xfrm>
+                    <a:prstGeom prst="rect">
+                      <a:avLst/>
+                    </a:prstGeom>
+                  </pic:spPr>
+                </pic:pic>
+              </a:graphicData>
+            </a:graphic>
+          </wp:inline>
+        </w:drawing>
+      </w:r>
+    </w:p>
+    <w:p>
+      <w:r>
+        <w:t xml:space="preserve">Initially we can observe that the </w:t>
+      </w:r>
+      <w:r>
+        <w:t xml:space="preserve">Ein(training error or </w:t>
+      </w:r>
+    </w:p>
+    <w:p>
+      <w:r>
+        <w:lastRenderedPageBreak/>
+        <w:drawing>
+          <wp:inline distT="0" distB="0" distL="0" distR="0" wp14:anchorId="1E39E15B" wp14:editId="4AEB2D63">
+            <wp:extent cx="5731510" cy="3987800"/>
+            <wp:effectExtent l="0" t="0" r="2540" b="0"/>
+            <wp:docPr id="1792991481" name="Picture 1"/>
+            <wp:cNvGraphicFramePr>
+              <a:graphicFrameLocks xmlns:a="http://schemas.openxmlformats.org/drawingml/2006/main" noChangeAspect="1"/>
+            </wp:cNvGraphicFramePr>
+            <a:graphic xmlns:a="http://schemas.openxmlformats.org/drawingml/2006/main">
+              <a:graphicData uri="http://schemas.openxmlformats.org/drawingml/2006/picture">
+                <pic:pic xmlns:pic="http://schemas.openxmlformats.org/drawingml/2006/picture">
+                  <pic:nvPicPr>
+                    <pic:cNvPr id="1792991481" name=""/>
+                    <pic:cNvPicPr/>
+                  </pic:nvPicPr>
+                  <pic:blipFill>
+                    <a:blip r:embed="rId6"/>
+                    <a:stretch>
+                      <a:fillRect/>
+                    </a:stretch>
+                  </pic:blipFill>
+                  <pic:spPr>
+                    <a:xfrm>
+                      <a:off x="0" y="0"/>
+                      <a:ext cx="5731510" cy="3987800"/>
+                    </a:xfrm>
+                    <a:prstGeom prst="rect">
+                      <a:avLst/>
+                    </a:prstGeom>
+                  </pic:spPr>
+                </pic:pic>
+              </a:graphicData>
+            </a:graphic>
+          </wp:inline>
+        </w:drawing>
+      </w:r>
+    </w:p>
+    <w:p>
+      <w:r>
+        <w:t>Effect of Dataset on Mean-Squared Error with variance of 0.</w:t>
+      </w:r>
+      <w:r>
+        <w:t>2</w:t>
+      </w:r>
+      <w:r>
+        <w:t xml:space="preserve">. With different model complexities.  </w:t>
+      </w:r>
+    </w:p>
+    <w:p/>
+    <w:p/>
+    <w:p/>
+    <w:p/>
     <w:sectPr>
       <w:pgSz w:w="11906" w:h="16838"/>
       <w:pgMar w:top="1440" w:right="1440" w:bottom="1440" w:left="1440" w:header="708" w:footer="708" w:gutter="0"/>
@@ -146,6 +272,192 @@
     </w:sectPr>
   </w:body>
 </w:document>
+</file>
+
+<file path=word/numbering.xml><?xml version="1.0" encoding="utf-8"?>
+<w:numbering xmlns:wpc="http://schemas.microsoft.com/office/word/2010/wordprocessingCanvas" xmlns:cx="http://schemas.microsoft.com/office/drawing/2014/chartex" xmlns:cx1="http://schemas.microsoft.com/office/drawing/2015/9/8/chartex" xmlns:cx2="http://schemas.microsoft.com/office/drawing/2015/10/21/chartex" xmlns:cx3="http://schemas.microsoft.com/office/drawing/2016/5/9/chartex" xmlns:cx4="http://schemas.microsoft.com/office/drawing/2016/5/10/chartex" xmlns:cx5="http://schemas.microsoft.com/office/drawing/2016/5/11/chartex" xmlns:cx6="http://schemas.microsoft.com/office/drawing/2016/5/12/chartex" xmlns:cx7="http://schemas.microsoft.com/office/drawing/2016/5/13/chartex" xmlns:cx8="http://schemas.microsoft.com/office/drawing/2016/5/14/chartex" xmlns:mc="http://schemas.openxmlformats.org/markup-compatibility/2006" xmlns:aink="http://schemas.microsoft.com/office/drawing/2016/ink" xmlns:am3d="http://schemas.microsoft.com/office/drawing/2017/model3d" xmlns:o="urn:schemas-microsoft-com:office:office" xmlns:oel="http://schemas.microsoft.com/office/2019/extlst" xmlns:r="http://schemas.openxmlformats.org/officeDocument/2006/relationships" xmlns:m="http://schemas.openxmlformats.org/officeDocument/2006/math" xmlns:v="urn:schemas-microsoft-com:vml" xmlns:wp14="http://schemas.microsoft.com/office/word/2010/wordprocessingDrawing" xmlns:wp="http://schemas.openxmlformats.org/drawingml/2006/wordprocessingDrawing" xmlns:w10="urn:schemas-microsoft-com:office:word" xmlns:w="http://schemas.openxmlformats.org/wordprocessingml/2006/main" xmlns:w14="http://schemas.microsoft.com/office/word/2010/wordml" xmlns:w15="http://schemas.microsoft.com/office/word/2012/wordml" xmlns:w16cex="http://schemas.microsoft.com/office/word/2018/wordml/cex" xmlns:w16cid="http://schemas.microsoft.com/office/word/2016/wordml/cid" xmlns:w16="http://schemas.microsoft.com/office/word/2018/wordml" xmlns:w16sdtdh="http://schemas.microsoft.com/office/word/2020/wordml/sdtdatahash" xmlns:w16se="http://schemas.microsoft.com/office/word/2015/wordml/symex" xmlns:wpg="http://schemas.microsoft.com/office/word/2010/wordprocessingGroup" xmlns:wpi="http://schemas.microsoft.com/office/word/2010/wordprocessingInk" xmlns:wne="http://schemas.microsoft.com/office/word/2006/wordml" xmlns:wps="http://schemas.microsoft.com/office/word/2010/wordprocessingShape" mc:Ignorable="w14 w15 w16se w16cid w16 w16cex w16sdtdh wp14">
+  <w:abstractNum w:abstractNumId="0" w15:restartNumberingAfterBreak="0">
+    <w:nsid w:val="2F2139AD"/>
+    <w:multiLevelType w:val="hybridMultilevel"/>
+    <w:tmpl w:val="A4B082C0"/>
+    <w:lvl w:ilvl="0" w:tplc="4009000F">
+      <w:start w:val="1"/>
+      <w:numFmt w:val="decimal"/>
+      <w:lvlText w:val="%1."/>
+      <w:lvlJc w:val="left"/>
+      <w:pPr>
+        <w:ind w:left="720" w:hanging="360"/>
+      </w:pPr>
+      <w:rPr>
+        <w:rFonts w:hint="default"/>
+      </w:rPr>
+    </w:lvl>
+    <w:lvl w:ilvl="1" w:tplc="40090019" w:tentative="1">
+      <w:start w:val="1"/>
+      <w:numFmt w:val="lowerLetter"/>
+      <w:lvlText w:val="%2."/>
+      <w:lvlJc w:val="left"/>
+      <w:pPr>
+        <w:ind w:left="1440" w:hanging="360"/>
+      </w:pPr>
+    </w:lvl>
+    <w:lvl w:ilvl="2" w:tplc="4009001B" w:tentative="1">
+      <w:start w:val="1"/>
+      <w:numFmt w:val="lowerRoman"/>
+      <w:lvlText w:val="%3."/>
+      <w:lvlJc w:val="right"/>
+      <w:pPr>
+        <w:ind w:left="2160" w:hanging="180"/>
+      </w:pPr>
+    </w:lvl>
+    <w:lvl w:ilvl="3" w:tplc="4009000F" w:tentative="1">
+      <w:start w:val="1"/>
+      <w:numFmt w:val="decimal"/>
+      <w:lvlText w:val="%4."/>
+      <w:lvlJc w:val="left"/>
+      <w:pPr>
+        <w:ind w:left="2880" w:hanging="360"/>
+      </w:pPr>
+    </w:lvl>
+    <w:lvl w:ilvl="4" w:tplc="40090019" w:tentative="1">
+      <w:start w:val="1"/>
+      <w:numFmt w:val="lowerLetter"/>
+      <w:lvlText w:val="%5."/>
+      <w:lvlJc w:val="left"/>
+      <w:pPr>
+        <w:ind w:left="3600" w:hanging="360"/>
+      </w:pPr>
+    </w:lvl>
+    <w:lvl w:ilvl="5" w:tplc="4009001B" w:tentative="1">
+      <w:start w:val="1"/>
+      <w:numFmt w:val="lowerRoman"/>
+      <w:lvlText w:val="%6."/>
+      <w:lvlJc w:val="right"/>
+      <w:pPr>
+        <w:ind w:left="4320" w:hanging="180"/>
+      </w:pPr>
+    </w:lvl>
+    <w:lvl w:ilvl="6" w:tplc="4009000F" w:tentative="1">
+      <w:start w:val="1"/>
+      <w:numFmt w:val="decimal"/>
+      <w:lvlText w:val="%7."/>
+      <w:lvlJc w:val="left"/>
+      <w:pPr>
+        <w:ind w:left="5040" w:hanging="360"/>
+      </w:pPr>
+    </w:lvl>
+    <w:lvl w:ilvl="7" w:tplc="40090019" w:tentative="1">
+      <w:start w:val="1"/>
+      <w:numFmt w:val="lowerLetter"/>
+      <w:lvlText w:val="%8."/>
+      <w:lvlJc w:val="left"/>
+      <w:pPr>
+        <w:ind w:left="5760" w:hanging="360"/>
+      </w:pPr>
+    </w:lvl>
+    <w:lvl w:ilvl="8" w:tplc="4009001B" w:tentative="1">
+      <w:start w:val="1"/>
+      <w:numFmt w:val="lowerRoman"/>
+      <w:lvlText w:val="%9."/>
+      <w:lvlJc w:val="right"/>
+      <w:pPr>
+        <w:ind w:left="6480" w:hanging="180"/>
+      </w:pPr>
+    </w:lvl>
+  </w:abstractNum>
+  <w:abstractNum w:abstractNumId="1" w15:restartNumberingAfterBreak="0">
+    <w:nsid w:val="4B0E2AA3"/>
+    <w:multiLevelType w:val="hybridMultilevel"/>
+    <w:tmpl w:val="C9181FB0"/>
+    <w:lvl w:ilvl="0" w:tplc="4009000F">
+      <w:start w:val="1"/>
+      <w:numFmt w:val="decimal"/>
+      <w:lvlText w:val="%1."/>
+      <w:lvlJc w:val="left"/>
+      <w:pPr>
+        <w:ind w:left="720" w:hanging="360"/>
+      </w:pPr>
+    </w:lvl>
+    <w:lvl w:ilvl="1" w:tplc="40090019" w:tentative="1">
+      <w:start w:val="1"/>
+      <w:numFmt w:val="lowerLetter"/>
+      <w:lvlText w:val="%2."/>
+      <w:lvlJc w:val="left"/>
+      <w:pPr>
+        <w:ind w:left="1440" w:hanging="360"/>
+      </w:pPr>
+    </w:lvl>
+    <w:lvl w:ilvl="2" w:tplc="4009001B" w:tentative="1">
+      <w:start w:val="1"/>
+      <w:numFmt w:val="lowerRoman"/>
+      <w:lvlText w:val="%3."/>
+      <w:lvlJc w:val="right"/>
+      <w:pPr>
+        <w:ind w:left="2160" w:hanging="180"/>
+      </w:pPr>
+    </w:lvl>
+    <w:lvl w:ilvl="3" w:tplc="4009000F" w:tentative="1">
+      <w:start w:val="1"/>
+      <w:numFmt w:val="decimal"/>
+      <w:lvlText w:val="%4."/>
+      <w:lvlJc w:val="left"/>
+      <w:pPr>
+        <w:ind w:left="2880" w:hanging="360"/>
+      </w:pPr>
+    </w:lvl>
+    <w:lvl w:ilvl="4" w:tplc="40090019" w:tentative="1">
+      <w:start w:val="1"/>
+      <w:numFmt w:val="lowerLetter"/>
+      <w:lvlText w:val="%5."/>
+      <w:lvlJc w:val="left"/>
+      <w:pPr>
+        <w:ind w:left="3600" w:hanging="360"/>
+      </w:pPr>
+    </w:lvl>
+    <w:lvl w:ilvl="5" w:tplc="4009001B" w:tentative="1">
+      <w:start w:val="1"/>
+      <w:numFmt w:val="lowerRoman"/>
+      <w:lvlText w:val="%6."/>
+      <w:lvlJc w:val="right"/>
+      <w:pPr>
+        <w:ind w:left="4320" w:hanging="180"/>
+      </w:pPr>
+    </w:lvl>
+    <w:lvl w:ilvl="6" w:tplc="4009000F" w:tentative="1">
+      <w:start w:val="1"/>
+      <w:numFmt w:val="decimal"/>
+      <w:lvlText w:val="%7."/>
+      <w:lvlJc w:val="left"/>
+      <w:pPr>
+        <w:ind w:left="5040" w:hanging="360"/>
+      </w:pPr>
+    </w:lvl>
+    <w:lvl w:ilvl="7" w:tplc="40090019" w:tentative="1">
+      <w:start w:val="1"/>
+      <w:numFmt w:val="lowerLetter"/>
+      <w:lvlText w:val="%8."/>
+      <w:lvlJc w:val="left"/>
+      <w:pPr>
+        <w:ind w:left="5760" w:hanging="360"/>
+      </w:pPr>
+    </w:lvl>
+    <w:lvl w:ilvl="8" w:tplc="4009001B" w:tentative="1">
+      <w:start w:val="1"/>
+      <w:numFmt w:val="lowerRoman"/>
+      <w:lvlText w:val="%9."/>
+      <w:lvlJc w:val="right"/>
+      <w:pPr>
+        <w:ind w:left="6480" w:hanging="180"/>
+      </w:pPr>
+    </w:lvl>
+  </w:abstractNum>
+  <w:num w:numId="1" w16cid:durableId="843670362">
+    <w:abstractNumId w:val="0"/>
+  </w:num>
+  <w:num w:numId="2" w16cid:durableId="1422529391">
+    <w:abstractNumId w:val="1"/>
+  </w:num>
+</w:numbering>
 </file>
 
 <file path=word/styles.xml><?xml version="1.0" encoding="utf-8"?>
@@ -548,6 +860,7 @@
   <w:style w:type="paragraph" w:default="1" w:styleId="Normal">
     <w:name w:val="Normal"/>
     <w:qFormat/>
+    <w:rsid w:val="007A64F3"/>
   </w:style>
   <w:style w:type="character" w:default="1" w:styleId="DefaultParagraphFont">
     <w:name w:val="Default Paragraph Font"/>
@@ -609,6 +922,29 @@
       <w:sz w:val="56"/>
       <w:szCs w:val="56"/>
     </w:rPr>
+  </w:style>
+  <w:style w:type="character" w:styleId="IntenseEmphasis">
+    <w:name w:val="Intense Emphasis"/>
+    <w:basedOn w:val="DefaultParagraphFont"/>
+    <w:uiPriority w:val="21"/>
+    <w:qFormat/>
+    <w:rsid w:val="007A64F3"/>
+    <w:rPr>
+      <w:i/>
+      <w:iCs/>
+      <w:color w:val="4472C4" w:themeColor="accent1"/>
+    </w:rPr>
+  </w:style>
+  <w:style w:type="paragraph" w:styleId="ListParagraph">
+    <w:name w:val="List Paragraph"/>
+    <w:basedOn w:val="Normal"/>
+    <w:uiPriority w:val="34"/>
+    <w:qFormat/>
+    <w:rsid w:val="007A64F3"/>
+    <w:pPr>
+      <w:ind w:left="720"/>
+      <w:contextualSpacing/>
+    </w:pPr>
   </w:style>
 </w:styles>
 </file>

</xml_diff>